<commit_message>
Wed 22 Nov 2017 18:37:08 EET
</commit_message>
<xml_diff>
--- a/zim/CV/CV_khabir.docx
+++ b/zim/CV/CV_khabir.docx
@@ -56,52 +56,57 @@
             </w:r>
           </w:p>
           <w:p>
-            <w:proofErr w:type="spellStart"/>
+            <w:pPr>
+              <w:rPr>
+                <w:lang w:val="fi-FI"/>
+              </w:rPr>
+            </w:pPr>
             <w:r>
               <w:rPr>
                 <w:rFonts w:ascii="Comic Sans MS" w:hAnsi="Comic Sans MS"/>
                 <w:sz w:val="20"/>
                 <w:szCs w:val="20"/>
+                <w:lang w:val="fi-FI"/>
               </w:rPr>
-              <w:t>Taitoniekantie</w:t>
-            </w:r>
-            <w:proofErr w:type="spellEnd"/>
-            <w:r>
-              <w:rPr>
-                <w:rFonts w:ascii="Comic Sans MS" w:hAnsi="Comic Sans MS"/>
-                <w:sz w:val="20"/>
-                <w:szCs w:val="20"/>
-              </w:rPr>
-              <w:t xml:space="preserve"> 9 E 101,</w:t>
+              <w:t>Taitoniekantie 9 E 101,</w:t>
             </w:r>
             <w:r>
               <w:rPr>
                 <w:rFonts w:ascii="Comic Sans MS" w:hAnsi="Comic Sans MS"/>
                 <w:sz w:val="20"/>
                 <w:szCs w:val="20"/>
+                <w:lang w:val="fi-FI"/>
               </w:rPr>
               <w:br/>
-              <w:t xml:space="preserve">40740 </w:t>
+              <w:t>40740 Jyväskylä</w:t>
             </w:r>
-            <w:proofErr w:type="spellStart"/>
             <w:r>
               <w:rPr>
                 <w:rFonts w:ascii="Comic Sans MS" w:hAnsi="Comic Sans MS"/>
                 <w:sz w:val="20"/>
                 <w:szCs w:val="20"/>
+                <w:lang w:val="fi-FI"/>
               </w:rPr>
-              <w:t>Jyväskylä.Finland</w:t>
+              <w:t>,</w:t>
             </w:r>
-            <w:proofErr w:type="spellEnd"/>
             <w:r>
               <w:rPr>
                 <w:rFonts w:ascii="Comic Sans MS" w:hAnsi="Comic Sans MS"/>
                 <w:sz w:val="20"/>
                 <w:szCs w:val="20"/>
+                <w:lang w:val="fi-FI"/>
+              </w:rPr>
+              <w:t>Finland</w:t>
+            </w:r>
+            <w:r>
+              <w:rPr>
+                <w:rFonts w:ascii="Comic Sans MS" w:hAnsi="Comic Sans MS"/>
+                <w:sz w:val="20"/>
+                <w:szCs w:val="20"/>
+                <w:lang w:val="fi-FI"/>
               </w:rPr>
               <w:br/>
             </w:r>
-            <w:proofErr w:type="gramStart"/>
             <w:r>
               <w:rPr>
                 <w:rFonts w:ascii="Comic Sans MS" w:hAnsi="Comic Sans MS"/>
@@ -119,23 +124,14 @@
                 <w:szCs w:val="20"/>
                 <w:lang w:val="fr-FR"/>
               </w:rPr>
-              <w:t> :</w:t>
-            </w:r>
-            <w:proofErr w:type="gramEnd"/>
-            <w:r>
-              <w:rPr>
-                <w:rFonts w:ascii="Comic Sans MS" w:hAnsi="Comic Sans MS"/>
-                <w:sz w:val="20"/>
-                <w:szCs w:val="20"/>
-                <w:lang w:val="fr-FR"/>
-              </w:rPr>
-              <w:t xml:space="preserve"> </w:t>
+              <w:t xml:space="preserve"> : </w:t>
             </w:r>
             <w:r>
               <w:rPr>
                 <w:rFonts w:ascii="Comic Sans MS" w:hAnsi="Comic Sans MS"/>
                 <w:sz w:val="20"/>
                 <w:szCs w:val="20"/>
+                <w:lang w:val="fi-FI"/>
               </w:rPr>
               <w:t xml:space="preserve">+358 46 </w:t>
             </w:r>
@@ -853,7 +849,23 @@
           <w:sz w:val="20"/>
           <w:szCs w:val="20"/>
         </w:rPr>
-        <w:t xml:space="preserve">Hands-on working experience on System Administration configuration knowledge on </w:t>
+        <w:t xml:space="preserve">Hands-on working experience on System Administration </w:t>
+      </w:r>
+      <w:r>
+        <w:rPr>
+          <w:rFonts w:ascii="Comic Sans MS" w:hAnsi="Comic Sans MS" w:cs="Calibri"/>
+          <w:sz w:val="20"/>
+          <w:szCs w:val="20"/>
+        </w:rPr>
+        <w:t xml:space="preserve">and </w:t>
+      </w:r>
+      <w:r>
+        <w:rPr>
+          <w:rFonts w:ascii="Comic Sans MS" w:hAnsi="Comic Sans MS" w:cs="Calibri"/>
+          <w:sz w:val="20"/>
+          <w:szCs w:val="20"/>
+        </w:rPr>
+        <w:t xml:space="preserve">configuration knowledge on </w:t>
       </w:r>
       <w:r>
         <w:rPr>
@@ -1040,7 +1052,25 @@
           <w:sz w:val="20"/>
           <w:szCs w:val="20"/>
         </w:rPr>
-        <w:t>MySQL,MariaDB,Nagios,MRTG,SNMP,Openswan</w:t>
+        <w:t>MySQL,MariaDB,Nagios,MRTG,SNMP,</w:t>
+      </w:r>
+      <w:r>
+        <w:rPr>
+          <w:rFonts w:ascii="Comic Sans MS" w:hAnsi="Comic Sans MS" w:cs="Calibri"/>
+          <w:b/>
+          <w:sz w:val="20"/>
+          <w:szCs w:val="20"/>
+        </w:rPr>
+        <w:t>OpenSSL,</w:t>
+      </w:r>
+      <w:r>
+        <w:rPr>
+          <w:rFonts w:ascii="Comic Sans MS" w:hAnsi="Comic Sans MS" w:cs="Calibri"/>
+          <w:b/>
+          <w:sz w:val="20"/>
+          <w:szCs w:val="20"/>
+        </w:rPr>
+        <w:t>Openswan</w:t>
       </w:r>
       <w:r>
         <w:rPr>
@@ -1780,14 +1810,32 @@
         </w:rPr>
         <w:t xml:space="preserve"> </w:t>
       </w:r>
-      <w:r>
-        <w:rPr>
-          <w:rFonts w:ascii="Comic Sans MS" w:hAnsi="Comic Sans MS" w:cs="Calibri"/>
-          <w:sz w:val="20"/>
-          <w:szCs w:val="20"/>
-        </w:rPr>
-        <w:t>routers and switches</w:t>
-      </w:r>
+      <w:proofErr w:type="spellStart"/>
+      <w:r>
+        <w:rPr>
+          <w:rFonts w:ascii="Comic Sans MS" w:hAnsi="Comic Sans MS" w:cs="Calibri"/>
+          <w:sz w:val="20"/>
+          <w:szCs w:val="20"/>
+        </w:rPr>
+        <w:t>routers</w:t>
+      </w:r>
+      <w:r>
+        <w:rPr>
+          <w:rFonts w:ascii="Comic Sans MS" w:hAnsi="Comic Sans MS" w:cs="Calibri"/>
+          <w:sz w:val="20"/>
+          <w:szCs w:val="20"/>
+        </w:rPr>
+        <w:t>,</w:t>
+      </w:r>
+      <w:r>
+        <w:rPr>
+          <w:rFonts w:ascii="Comic Sans MS" w:hAnsi="Comic Sans MS" w:cs="Calibri"/>
+          <w:sz w:val="20"/>
+          <w:szCs w:val="20"/>
+        </w:rPr>
+        <w:t>switches</w:t>
+      </w:r>
+      <w:proofErr w:type="spellEnd"/>
       <w:r>
         <w:rPr>
           <w:rFonts w:ascii="Comic Sans MS" w:hAnsi="Comic Sans MS" w:cs="Calibri"/>
@@ -2427,36 +2475,11 @@
       <w:r>
         <w:rPr>
           <w:rFonts w:ascii="Comic Sans MS" w:hAnsi="Comic Sans MS" w:cs="Calibri"/>
-          <w:sz w:val="20"/>
-          <w:szCs w:val="20"/>
-        </w:rPr>
-        <w:t xml:space="preserve"> and </w:t>
-      </w:r>
-      <w:r>
-        <w:rPr>
-          <w:rFonts w:ascii="Comic Sans MS" w:hAnsi="Comic Sans MS" w:cs="Calibri"/>
-          <w:b/>
-          <w:sz w:val="20"/>
-          <w:szCs w:val="20"/>
-        </w:rPr>
-        <w:t xml:space="preserve">IPS/IDS </w:t>
-      </w:r>
-      <w:r>
-        <w:rPr>
-          <w:rFonts w:ascii="Comic Sans MS" w:hAnsi="Comic Sans MS" w:cs="Calibri"/>
-          <w:sz w:val="20"/>
-          <w:szCs w:val="20"/>
-        </w:rPr>
-        <w:t>tools</w:t>
-      </w:r>
-      <w:r>
-        <w:rPr>
-          <w:rFonts w:ascii="Comic Sans MS" w:hAnsi="Comic Sans MS" w:cs="Calibri"/>
-          <w:b/>
-          <w:sz w:val="20"/>
-          <w:szCs w:val="20"/>
-        </w:rPr>
-        <w:t xml:space="preserve"> (</w:t>
+          <w:b/>
+          <w:sz w:val="20"/>
+          <w:szCs w:val="20"/>
+        </w:rPr>
+        <w:t>, packets analysis (</w:t>
       </w:r>
       <w:proofErr w:type="spellStart"/>
       <w:proofErr w:type="gramStart"/>
@@ -2467,18 +2490,129 @@
           <w:sz w:val="20"/>
           <w:szCs w:val="20"/>
         </w:rPr>
+        <w:t>Wireshark,Tshark</w:t>
+      </w:r>
+      <w:proofErr w:type="gramEnd"/>
+      <w:r>
+        <w:rPr>
+          <w:rFonts w:ascii="Comic Sans MS" w:hAnsi="Comic Sans MS" w:cs="Calibri"/>
+          <w:b/>
+          <w:sz w:val="20"/>
+          <w:szCs w:val="20"/>
+        </w:rPr>
+        <w:t>,</w:t>
+      </w:r>
+      <w:r>
+        <w:rPr>
+          <w:rFonts w:ascii="Comic Sans MS" w:hAnsi="Comic Sans MS" w:cs="Calibri"/>
+          <w:b/>
+          <w:sz w:val="20"/>
+          <w:szCs w:val="20"/>
+        </w:rPr>
+        <w:t>Xplico</w:t>
+      </w:r>
+      <w:proofErr w:type="spellEnd"/>
+      <w:r>
+        <w:rPr>
+          <w:rFonts w:ascii="Comic Sans MS" w:hAnsi="Comic Sans MS" w:cs="Calibri"/>
+          <w:b/>
+          <w:sz w:val="20"/>
+          <w:szCs w:val="20"/>
+        </w:rPr>
+        <w:t>,</w:t>
+      </w:r>
+      <w:r>
+        <w:rPr>
+          <w:rFonts w:ascii="Comic Sans MS" w:hAnsi="Comic Sans MS" w:cs="Calibri"/>
+          <w:b/>
+          <w:sz w:val="20"/>
+          <w:szCs w:val="20"/>
+        </w:rPr>
+        <w:t xml:space="preserve"> </w:t>
+      </w:r>
+      <w:proofErr w:type="spellStart"/>
+      <w:r>
+        <w:rPr>
+          <w:rFonts w:ascii="Comic Sans MS" w:hAnsi="Comic Sans MS" w:cs="Calibri"/>
+          <w:b/>
+          <w:sz w:val="20"/>
+          <w:szCs w:val="20"/>
+        </w:rPr>
+        <w:t>tcpdump</w:t>
+      </w:r>
+      <w:proofErr w:type="spellEnd"/>
+      <w:r>
+        <w:rPr>
+          <w:rFonts w:ascii="Comic Sans MS" w:hAnsi="Comic Sans MS" w:cs="Calibri"/>
+          <w:b/>
+          <w:sz w:val="20"/>
+          <w:szCs w:val="20"/>
+        </w:rPr>
+        <w:t xml:space="preserve"> </w:t>
+      </w:r>
+      <w:proofErr w:type="spellStart"/>
+      <w:r>
+        <w:rPr>
+          <w:rFonts w:ascii="Comic Sans MS" w:hAnsi="Comic Sans MS" w:cs="Calibri"/>
+          <w:sz w:val="20"/>
+          <w:szCs w:val="20"/>
+        </w:rPr>
+        <w:t>etc</w:t>
+      </w:r>
+      <w:proofErr w:type="spellEnd"/>
+      <w:r>
+        <w:rPr>
+          <w:rFonts w:ascii="Comic Sans MS" w:hAnsi="Comic Sans MS" w:cs="Calibri"/>
+          <w:b/>
+          <w:sz w:val="20"/>
+          <w:szCs w:val="20"/>
+        </w:rPr>
+        <w:t>)</w:t>
+      </w:r>
+      <w:r>
+        <w:rPr>
+          <w:rFonts w:ascii="Comic Sans MS" w:hAnsi="Comic Sans MS" w:cs="Calibri"/>
+          <w:sz w:val="20"/>
+          <w:szCs w:val="20"/>
+        </w:rPr>
+        <w:t xml:space="preserve"> and </w:t>
+      </w:r>
+      <w:r>
+        <w:rPr>
+          <w:rFonts w:ascii="Comic Sans MS" w:hAnsi="Comic Sans MS" w:cs="Calibri"/>
+          <w:b/>
+          <w:sz w:val="20"/>
+          <w:szCs w:val="20"/>
+        </w:rPr>
+        <w:t xml:space="preserve">IPS/IDS </w:t>
+      </w:r>
+      <w:r>
+        <w:rPr>
+          <w:rFonts w:ascii="Comic Sans MS" w:hAnsi="Comic Sans MS" w:cs="Calibri"/>
+          <w:sz w:val="20"/>
+          <w:szCs w:val="20"/>
+        </w:rPr>
+        <w:t>tools</w:t>
+      </w:r>
+      <w:r>
+        <w:rPr>
+          <w:rFonts w:ascii="Comic Sans MS" w:hAnsi="Comic Sans MS" w:cs="Calibri"/>
+          <w:b/>
+          <w:sz w:val="20"/>
+          <w:szCs w:val="20"/>
+        </w:rPr>
+        <w:t xml:space="preserve"> (</w:t>
+      </w:r>
+      <w:proofErr w:type="spellStart"/>
+      <w:r>
+        <w:rPr>
+          <w:rFonts w:ascii="Comic Sans MS" w:hAnsi="Comic Sans MS" w:cs="Calibri"/>
+          <w:b/>
+          <w:sz w:val="20"/>
+          <w:szCs w:val="20"/>
+        </w:rPr>
         <w:t>Snort,psad</w:t>
       </w:r>
-      <w:proofErr w:type="gramEnd"/>
-      <w:r>
-        <w:rPr>
-          <w:rFonts w:ascii="Comic Sans MS" w:hAnsi="Comic Sans MS" w:cs="Calibri"/>
-          <w:b/>
-          <w:sz w:val="20"/>
-          <w:szCs w:val="20"/>
-        </w:rPr>
-        <w:t>,Wireshark,Tshark</w:t>
-      </w:r>
       <w:proofErr w:type="spellEnd"/>
       <w:r>
         <w:rPr>
@@ -2487,35 +2621,97 @@
           <w:sz w:val="20"/>
           <w:szCs w:val="20"/>
         </w:rPr>
+        <w:t xml:space="preserve">) </w:t>
+      </w:r>
+      <w:r>
+        <w:rPr>
+          <w:rFonts w:ascii="Comic Sans MS" w:hAnsi="Comic Sans MS" w:cs="Calibri"/>
+          <w:sz w:val="20"/>
+          <w:szCs w:val="20"/>
+        </w:rPr>
+        <w:t>a</w:t>
+      </w:r>
+      <w:r>
+        <w:rPr>
+          <w:rFonts w:ascii="Comic Sans MS" w:hAnsi="Comic Sans MS" w:cs="Calibri"/>
+          <w:sz w:val="20"/>
+          <w:szCs w:val="20"/>
+        </w:rPr>
+        <w:t>long with</w:t>
+      </w:r>
+      <w:r>
+        <w:rPr>
+          <w:rFonts w:ascii="Comic Sans MS" w:hAnsi="Comic Sans MS" w:cs="Calibri"/>
+          <w:sz w:val="20"/>
+          <w:szCs w:val="20"/>
+        </w:rPr>
+        <w:t xml:space="preserve"> other security tools</w:t>
+      </w:r>
+      <w:r>
+        <w:rPr>
+          <w:rFonts w:ascii="Comic Sans MS" w:hAnsi="Comic Sans MS" w:cs="Calibri"/>
+          <w:sz w:val="20"/>
+          <w:szCs w:val="20"/>
+        </w:rPr>
+        <w:t xml:space="preserve"> </w:t>
+      </w:r>
+      <w:r>
+        <w:rPr>
+          <w:rFonts w:ascii="Comic Sans MS" w:hAnsi="Comic Sans MS" w:cs="Calibri"/>
+          <w:sz w:val="20"/>
+          <w:szCs w:val="20"/>
+        </w:rPr>
+        <w:t>(</w:t>
+      </w:r>
+      <w:proofErr w:type="spellStart"/>
+      <w:r>
+        <w:rPr>
+          <w:rFonts w:ascii="Comic Sans MS" w:hAnsi="Comic Sans MS" w:cs="Calibri"/>
+          <w:b/>
+          <w:sz w:val="20"/>
+          <w:szCs w:val="20"/>
+        </w:rPr>
+        <w:t>Nmap,Nessus</w:t>
+      </w:r>
+      <w:proofErr w:type="spellEnd"/>
+      <w:r>
+        <w:rPr>
+          <w:rFonts w:ascii="Comic Sans MS" w:hAnsi="Comic Sans MS" w:cs="Calibri"/>
+          <w:b/>
+          <w:sz w:val="20"/>
+          <w:szCs w:val="20"/>
+        </w:rPr>
         <w:t>,</w:t>
       </w:r>
-    </w:p>
-    <w:p>
-      <w:pPr>
-        <w:pStyle w:val="ListParagraph"/>
-        <w:suppressAutoHyphens w:val="0"/>
-        <w:spacing w:after="120"/>
-        <w:contextualSpacing/>
-        <w:rPr>
-          <w:rFonts w:ascii="Comic Sans MS" w:hAnsi="Comic Sans MS" w:cs="Calibri"/>
-          <w:b/>
-          <w:sz w:val="20"/>
-          <w:szCs w:val="20"/>
-        </w:rPr>
-      </w:pPr>
+      <w:r>
+        <w:rPr>
+          <w:rFonts w:ascii="Comic Sans MS" w:hAnsi="Comic Sans MS" w:cs="Calibri"/>
+          <w:b/>
+          <w:sz w:val="20"/>
+          <w:szCs w:val="20"/>
+        </w:rPr>
+        <w:t xml:space="preserve"> </w:t>
+      </w:r>
       <w:proofErr w:type="spellStart"/>
-      <w:proofErr w:type="gramStart"/>
-      <w:r>
-        <w:rPr>
-          <w:rFonts w:ascii="Comic Sans MS" w:hAnsi="Comic Sans MS" w:cs="Calibri"/>
-          <w:b/>
-          <w:sz w:val="20"/>
-          <w:szCs w:val="20"/>
-        </w:rPr>
-        <w:t>Xplico,tcpdump</w:t>
+      <w:r>
+        <w:rPr>
+          <w:rFonts w:ascii="Comic Sans MS" w:hAnsi="Comic Sans MS" w:cs="Calibri"/>
+          <w:b/>
+          <w:sz w:val="20"/>
+          <w:szCs w:val="20"/>
+        </w:rPr>
+        <w:t>Nexpose</w:t>
       </w:r>
       <w:proofErr w:type="spellEnd"/>
-      <w:proofErr w:type="gramEnd"/>
+      <w:r>
+        <w:rPr>
+          <w:rFonts w:ascii="Comic Sans MS" w:hAnsi="Comic Sans MS" w:cs="Calibri"/>
+          <w:b/>
+          <w:sz w:val="20"/>
+          <w:szCs w:val="20"/>
+        </w:rPr>
+        <w:t>,</w:t>
+      </w:r>
       <w:r>
         <w:rPr>
           <w:rFonts w:ascii="Comic Sans MS" w:hAnsi="Comic Sans MS" w:cs="Calibri"/>
@@ -2525,6 +2721,69 @@
         </w:rPr>
         <w:t xml:space="preserve"> </w:t>
       </w:r>
+      <w:r>
+        <w:rPr>
+          <w:rFonts w:ascii="Comic Sans MS" w:hAnsi="Comic Sans MS" w:cs="Calibri"/>
+          <w:b/>
+          <w:sz w:val="20"/>
+          <w:szCs w:val="20"/>
+        </w:rPr>
+        <w:t>OpenVAS,</w:t>
+      </w:r>
+      <w:r>
+        <w:rPr>
+          <w:rFonts w:ascii="Comic Sans MS" w:hAnsi="Comic Sans MS" w:cs="Calibri"/>
+          <w:b/>
+          <w:sz w:val="20"/>
+          <w:szCs w:val="20"/>
+        </w:rPr>
+        <w:t xml:space="preserve"> </w:t>
+      </w:r>
+      <w:r>
+        <w:rPr>
+          <w:rFonts w:ascii="Comic Sans MS" w:hAnsi="Comic Sans MS" w:cs="Calibri"/>
+          <w:b/>
+          <w:sz w:val="20"/>
+          <w:szCs w:val="20"/>
+        </w:rPr>
+        <w:t>Metasploit,</w:t>
+      </w:r>
+      <w:r>
+        <w:rPr>
+          <w:rFonts w:ascii="Comic Sans MS" w:hAnsi="Comic Sans MS" w:cs="Calibri"/>
+          <w:b/>
+          <w:sz w:val="20"/>
+          <w:szCs w:val="20"/>
+        </w:rPr>
+        <w:t xml:space="preserve"> </w:t>
+      </w:r>
+      <w:r>
+        <w:rPr>
+          <w:rFonts w:ascii="Comic Sans MS" w:hAnsi="Comic Sans MS" w:cs="Calibri"/>
+          <w:b/>
+          <w:sz w:val="20"/>
+          <w:szCs w:val="20"/>
+        </w:rPr>
+        <w:t>Burp</w:t>
+      </w:r>
+      <w:r>
+        <w:rPr>
+          <w:rFonts w:ascii="Comic Sans MS" w:hAnsi="Comic Sans MS" w:cs="Calibri"/>
+          <w:b/>
+          <w:sz w:val="20"/>
+          <w:szCs w:val="20"/>
+        </w:rPr>
+        <w:t xml:space="preserve"> </w:t>
+      </w:r>
+      <w:r>
+        <w:rPr>
+          <w:rFonts w:ascii="Comic Sans MS" w:hAnsi="Comic Sans MS" w:cs="Calibri"/>
+          <w:b/>
+          <w:sz w:val="20"/>
+          <w:szCs w:val="20"/>
+        </w:rPr>
+        <w:t xml:space="preserve">suit </w:t>
+      </w:r>
       <w:proofErr w:type="spellStart"/>
       <w:r>
         <w:rPr>
@@ -2538,19 +2797,28 @@
       <w:r>
         <w:rPr>
           <w:rFonts w:ascii="Comic Sans MS" w:hAnsi="Comic Sans MS" w:cs="Calibri"/>
-          <w:b/>
-          <w:sz w:val="20"/>
-          <w:szCs w:val="20"/>
-        </w:rPr>
-        <w:t xml:space="preserve">) </w:t>
-      </w:r>
-      <w:r>
-        <w:rPr>
-          <w:rFonts w:ascii="Comic Sans MS" w:hAnsi="Comic Sans MS" w:cs="Calibri"/>
-          <w:sz w:val="20"/>
-          <w:szCs w:val="20"/>
-        </w:rPr>
-        <w:t>and other security tools (</w:t>
+          <w:sz w:val="20"/>
+          <w:szCs w:val="20"/>
+        </w:rPr>
+        <w:t xml:space="preserve">) included in </w:t>
+      </w:r>
+      <w:r>
+        <w:rPr>
+          <w:rFonts w:ascii="Comic Sans MS" w:hAnsi="Comic Sans MS" w:cs="Calibri"/>
+          <w:b/>
+          <w:sz w:val="20"/>
+          <w:szCs w:val="20"/>
+        </w:rPr>
+        <w:t>Backtrack/</w:t>
+      </w:r>
+      <w:r>
+        <w:rPr>
+          <w:rFonts w:ascii="Comic Sans MS" w:hAnsi="Comic Sans MS" w:cs="Calibri"/>
+          <w:b/>
+          <w:sz w:val="20"/>
+          <w:szCs w:val="20"/>
+        </w:rPr>
+        <w:t xml:space="preserve"> </w:t>
       </w:r>
       <w:proofErr w:type="spellStart"/>
       <w:r>
@@ -2560,7 +2828,7 @@
           <w:sz w:val="20"/>
           <w:szCs w:val="20"/>
         </w:rPr>
-        <w:t>Nmap,Nessus,Nexpose,OpenVAS</w:t>
+        <w:t>KaliLinux</w:t>
       </w:r>
       <w:proofErr w:type="spellEnd"/>
       <w:r>
@@ -2570,96 +2838,45 @@
           <w:sz w:val="20"/>
           <w:szCs w:val="20"/>
         </w:rPr>
-        <w:t>,</w:t>
-      </w:r>
-    </w:p>
-    <w:p>
-      <w:pPr>
-        <w:pStyle w:val="ListParagraph"/>
-        <w:suppressAutoHyphens w:val="0"/>
-        <w:spacing w:after="120"/>
-        <w:contextualSpacing/>
-        <w:rPr>
-          <w:rFonts w:ascii="Comic Sans MS" w:hAnsi="Comic Sans MS" w:cs="Calibri"/>
-          <w:sz w:val="20"/>
-          <w:szCs w:val="20"/>
-        </w:rPr>
-      </w:pPr>
-      <w:r>
-        <w:rPr>
-          <w:rFonts w:ascii="Comic Sans MS" w:hAnsi="Comic Sans MS" w:cs="Calibri"/>
-          <w:b/>
-          <w:sz w:val="20"/>
-          <w:szCs w:val="20"/>
-        </w:rPr>
-        <w:t xml:space="preserve">Metasploit, Burp suit </w:t>
+        <w:t>/</w:t>
+      </w:r>
+      <w:r>
+        <w:rPr>
+          <w:rFonts w:ascii="Comic Sans MS" w:hAnsi="Comic Sans MS" w:cs="Calibri"/>
+          <w:b/>
+          <w:sz w:val="20"/>
+          <w:szCs w:val="20"/>
+        </w:rPr>
+        <w:t xml:space="preserve"> </w:t>
       </w:r>
       <w:proofErr w:type="spellStart"/>
       <w:r>
         <w:rPr>
-          <w:rFonts w:ascii="Comic Sans MS" w:hAnsi="Comic Sans MS" w:cs="Calibri"/>
-          <w:sz w:val="20"/>
-          <w:szCs w:val="20"/>
-        </w:rPr>
-        <w:t>etc</w:t>
+          <w:rFonts w:ascii="Comic Sans MS" w:hAnsi="Comic Sans MS"/>
+          <w:b/>
+          <w:sz w:val="20"/>
+          <w:szCs w:val="20"/>
+        </w:rPr>
+        <w:t>Blackbuntu</w:t>
       </w:r>
       <w:proofErr w:type="spellEnd"/>
       <w:r>
         <w:rPr>
-          <w:rFonts w:ascii="Comic Sans MS" w:hAnsi="Comic Sans MS" w:cs="Calibri"/>
-          <w:sz w:val="20"/>
-          <w:szCs w:val="20"/>
-        </w:rPr>
-        <w:t xml:space="preserve">) included in </w:t>
-      </w:r>
-      <w:r>
-        <w:rPr>
-          <w:rFonts w:ascii="Comic Sans MS" w:hAnsi="Comic Sans MS" w:cs="Calibri"/>
-          <w:b/>
-          <w:sz w:val="20"/>
-          <w:szCs w:val="20"/>
-        </w:rPr>
-        <w:t>Backtrack/</w:t>
-      </w:r>
-      <w:proofErr w:type="spellStart"/>
-      <w:r>
-        <w:rPr>
-          <w:rFonts w:ascii="Comic Sans MS" w:hAnsi="Comic Sans MS" w:cs="Calibri"/>
-          <w:b/>
-          <w:sz w:val="20"/>
-          <w:szCs w:val="20"/>
-        </w:rPr>
-        <w:t>KaliLinux</w:t>
-      </w:r>
-      <w:proofErr w:type="spellEnd"/>
-      <w:r>
-        <w:rPr>
-          <w:rFonts w:ascii="Comic Sans MS" w:hAnsi="Comic Sans MS" w:cs="Calibri"/>
+          <w:rFonts w:ascii="Comic Sans MS" w:hAnsi="Comic Sans MS"/>
           <w:b/>
           <w:sz w:val="20"/>
           <w:szCs w:val="20"/>
         </w:rPr>
         <w:t>/</w:t>
       </w:r>
-      <w:proofErr w:type="spellStart"/>
-      <w:r>
-        <w:rPr>
-          <w:rFonts w:ascii="Comic Sans MS" w:hAnsi="Comic Sans MS"/>
-          <w:b/>
-          <w:sz w:val="20"/>
-          <w:szCs w:val="20"/>
-        </w:rPr>
-        <w:t>Blackbuntu</w:t>
-      </w:r>
-      <w:proofErr w:type="spellEnd"/>
-      <w:r>
-        <w:rPr>
-          <w:rFonts w:ascii="Comic Sans MS" w:hAnsi="Comic Sans MS"/>
-          <w:b/>
-          <w:sz w:val="20"/>
-          <w:szCs w:val="20"/>
-        </w:rPr>
-        <w:t>/</w:t>
+      <w:r>
+        <w:rPr>
+          <w:rFonts w:ascii="Comic Sans MS" w:hAnsi="Comic Sans MS"/>
+          <w:b/>
+          <w:sz w:val="20"/>
+          <w:szCs w:val="20"/>
+        </w:rPr>
+        <w:t xml:space="preserve"> </w:t>
       </w:r>
       <w:proofErr w:type="spellStart"/>
       <w:r>
@@ -2712,8 +2929,6 @@
         </w:rPr>
         <w:t xml:space="preserve"> and experience</w:t>
       </w:r>
-      <w:bookmarkStart w:id="0" w:name="_GoBack"/>
-      <w:bookmarkEnd w:id="0"/>
       <w:r>
         <w:rPr>
           <w:rFonts w:ascii="Comic Sans MS" w:hAnsi="Comic Sans MS" w:cs="Calibri"/>
@@ -2812,16 +3027,7 @@
           <w:sz w:val="20"/>
           <w:szCs w:val="20"/>
         </w:rPr>
-        <w:t xml:space="preserve">Working </w:t>
-      </w:r>
-      <w:r>
-        <w:rPr>
-          <w:rFonts w:ascii="Comic Sans MS" w:hAnsi="Comic Sans MS"/>
-          <w:bCs/>
-          <w:sz w:val="20"/>
-          <w:szCs w:val="20"/>
-        </w:rPr>
-        <w:t>experience</w:t>
+        <w:t>Working experience</w:t>
       </w:r>
     </w:p>
     <w:p>
@@ -3159,15 +3365,7 @@
           <w:sz w:val="20"/>
           <w:szCs w:val="20"/>
         </w:rPr>
-        <w:t>Responsible for managing, troubleshooting and maintaining the Linux servers (Rhel5, Centos6) in the central data ce</w:t>
-      </w:r>
-      <w:r>
-        <w:rPr>
-          <w:rFonts w:ascii="Comic Sans MS" w:hAnsi="Comic Sans MS"/>
-          <w:sz w:val="20"/>
-          <w:szCs w:val="20"/>
-        </w:rPr>
-        <w:t>nter (CDC).</w:t>
+        <w:t>Responsible for managing, troubleshooting and maintaining the Linux servers (Rhel5, Centos6) in the central data center (CDC).</w:t>
       </w:r>
     </w:p>
     <w:p>
@@ -3214,15 +3412,7 @@
           <w:sz w:val="20"/>
           <w:szCs w:val="20"/>
         </w:rPr>
-        <w:t>Responsible to configure and monitor the network connectiv</w:t>
-      </w:r>
-      <w:r>
-        <w:rPr>
-          <w:rFonts w:ascii="Comic Sans MS" w:hAnsi="Comic Sans MS"/>
-          <w:sz w:val="20"/>
-          <w:szCs w:val="20"/>
-        </w:rPr>
-        <w:t>ity between central data center (CDC) and various branches nationwide by the means of routers and switches.</w:t>
+        <w:t>Responsible to configure and monitor the network connectivity between central data center (CDC) and various branches nationwide by the means of routers and switches.</w:t>
       </w:r>
     </w:p>
     <w:p>
@@ -3245,15 +3435,7 @@
           <w:sz w:val="20"/>
           <w:szCs w:val="20"/>
         </w:rPr>
-        <w:t xml:space="preserve">Responsible to configure and monitor the network connectivity between central data center (CDC) and Automated teller machine (ATM) at various </w:t>
-      </w:r>
-      <w:r>
-        <w:rPr>
-          <w:rFonts w:ascii="Comic Sans MS" w:hAnsi="Comic Sans MS"/>
-          <w:sz w:val="20"/>
-          <w:szCs w:val="20"/>
-        </w:rPr>
-        <w:t>locations nationwide.</w:t>
+        <w:t>Responsible to configure and monitor the network connectivity between central data center (CDC) and Automated teller machine (ATM) at various locations nationwide.</w:t>
       </w:r>
     </w:p>
     <w:p>
@@ -3276,15 +3458,7 @@
           <w:sz w:val="20"/>
           <w:szCs w:val="20"/>
         </w:rPr>
-        <w:t>To conduct vulnerability assessment and penetration testing for the bank to ensure the security of the system and network as well as prevent security breach by installing various security patch and system up-gradation to keep the syst</w:t>
-      </w:r>
-      <w:r>
-        <w:rPr>
-          <w:rFonts w:ascii="Comic Sans MS" w:hAnsi="Comic Sans MS"/>
-          <w:sz w:val="20"/>
-          <w:szCs w:val="20"/>
-        </w:rPr>
-        <w:t>em up-to-date.</w:t>
+        <w:t>To conduct vulnerability assessment and penetration testing for the bank to ensure the security of the system and network as well as prevent security breach by installing various security patch and system up-gradation to keep the system up-to-date.</w:t>
       </w:r>
     </w:p>
     <w:p>
@@ -3443,15 +3617,7 @@
           <w:sz w:val="20"/>
           <w:szCs w:val="20"/>
         </w:rPr>
-        <w:t xml:space="preserve">, one of the fastest growing ISP in Bangladesh from 15th </w:t>
-      </w:r>
-      <w:r>
-        <w:rPr>
-          <w:rFonts w:ascii="Comic Sans MS" w:hAnsi="Comic Sans MS" w:cs="Arial"/>
-          <w:sz w:val="20"/>
-          <w:szCs w:val="20"/>
-        </w:rPr>
-        <w:t>April,2008 to 5</w:t>
+        <w:t>, one of the fastest growing ISP in Bangladesh from 15th April,2008 to 5</w:t>
       </w:r>
       <w:r>
         <w:rPr>
@@ -3659,15 +3825,7 @@
           <w:sz w:val="20"/>
           <w:szCs w:val="20"/>
         </w:rPr>
-        <w:t>To provide Windows/Unix/Lin</w:t>
-      </w:r>
-      <w:r>
-        <w:rPr>
-          <w:rFonts w:ascii="Comic Sans MS" w:hAnsi="Comic Sans MS"/>
-          <w:sz w:val="20"/>
-          <w:szCs w:val="20"/>
-        </w:rPr>
-        <w:t>ux administration, Network operating center (NOC) administration, LAN/WAN/VPN administration, VMware administration, and intrusion detection and prevention (IDP) implementation and monitoring.</w:t>
+        <w:t>To provide Windows/Unix/Linux administration, Network operating center (NOC) administration, LAN/WAN/VPN administration, VMware administration, and intrusion detection and prevention (IDP) implementation and monitoring.</w:t>
       </w:r>
     </w:p>
     <w:p>
@@ -3708,15 +3866,7 @@
           <w:sz w:val="20"/>
           <w:szCs w:val="20"/>
         </w:rPr>
-        <w:t xml:space="preserve">in Linux/Unix), Setting </w:t>
-      </w:r>
-      <w:r>
-        <w:rPr>
-          <w:rFonts w:ascii="Comic Sans MS" w:hAnsi="Comic Sans MS"/>
-          <w:sz w:val="20"/>
-          <w:szCs w:val="20"/>
-        </w:rPr>
-        <w:t xml:space="preserve">Up Proxy server in both Unix and </w:t>
+        <w:t xml:space="preserve">in Linux/Unix), Setting Up Proxy server in both Unix and </w:t>
       </w:r>
       <w:proofErr w:type="spellStart"/>
       <w:r>
@@ -3761,15 +3911,7 @@
           <w:szCs w:val="20"/>
         </w:rPr>
         <w:lastRenderedPageBreak/>
-        <w:t>server(Apache and Nginx), Setting Up a DNS server(Bind), Setting up DHCP server, Setting Up a DHCP server, Setting Up a FTP server in both Linux</w:t>
-      </w:r>
-      <w:r>
-        <w:rPr>
-          <w:rFonts w:ascii="Comic Sans MS" w:hAnsi="Comic Sans MS"/>
-          <w:sz w:val="20"/>
-          <w:szCs w:val="20"/>
-        </w:rPr>
-        <w:t>/Unix.</w:t>
+        <w:t>server(Apache and Nginx), Setting Up a DNS server(Bind), Setting up DHCP server, Setting Up a DHCP server, Setting Up a FTP server in both Linux/Unix.</w:t>
       </w:r>
     </w:p>
     <w:p>
@@ -3851,15 +3993,7 @@
           <w:sz w:val="20"/>
           <w:szCs w:val="20"/>
         </w:rPr>
-        <w:t>It was on me to setup, maintain and monitor organization'</w:t>
-      </w:r>
-      <w:r>
-        <w:rPr>
-          <w:rFonts w:ascii="Comic Sans MS" w:hAnsi="Comic Sans MS"/>
-          <w:sz w:val="20"/>
-          <w:szCs w:val="20"/>
-        </w:rPr>
-        <w:t>s and clients wireless network by setting wireless access points and wireless clients.</w:t>
+        <w:t>It was on me to setup, maintain and monitor organization's and clients wireless network by setting wireless access points and wireless clients.</w:t>
       </w:r>
     </w:p>
     <w:p>
@@ -3882,15 +4016,7 @@
           <w:sz w:val="20"/>
           <w:szCs w:val="20"/>
         </w:rPr>
-        <w:t xml:space="preserve">I Managed system security through setup and ongoing maintenance by IDP software, various patch and latest software and anti-virus as well as hardened security of both </w:t>
-      </w:r>
-      <w:r>
-        <w:rPr>
-          <w:rFonts w:ascii="Comic Sans MS" w:hAnsi="Comic Sans MS"/>
-          <w:sz w:val="20"/>
-          <w:szCs w:val="20"/>
-        </w:rPr>
-        <w:t>in-house as well as client’s vulnerable network with robust security through joint architecture of firewall and snort.</w:t>
+        <w:t>I Managed system security through setup and ongoing maintenance by IDP software, various patch and latest software and anti-virus as well as hardened security of both in-house as well as client’s vulnerable network with robust security through joint architecture of firewall and snort.</w:t>
       </w:r>
     </w:p>
     <w:p>
@@ -3997,169 +4123,176 @@
         <w:t xml:space="preserve">various </w:t>
       </w:r>
       <w:proofErr w:type="spellStart"/>
+      <w:r>
+        <w:rPr>
+          <w:rFonts w:ascii="Comic Sans MS" w:hAnsi="Comic Sans MS"/>
+          <w:sz w:val="20"/>
+          <w:szCs w:val="20"/>
+        </w:rPr>
+        <w:t>firewalls</w:t>
+      </w:r>
+      <w:r>
+        <w:rPr>
+          <w:rFonts w:ascii="Comic Sans MS" w:hAnsi="Comic Sans MS"/>
+          <w:sz w:val="20"/>
+          <w:szCs w:val="20"/>
+        </w:rPr>
+        <w:t>,routing</w:t>
+      </w:r>
+      <w:proofErr w:type="spellEnd"/>
+      <w:r>
+        <w:rPr>
+          <w:rFonts w:ascii="Comic Sans MS" w:hAnsi="Comic Sans MS"/>
+          <w:sz w:val="20"/>
+          <w:szCs w:val="20"/>
+        </w:rPr>
+        <w:t xml:space="preserve"> and other </w:t>
+      </w:r>
+      <w:proofErr w:type="spellStart"/>
+      <w:r>
+        <w:rPr>
+          <w:rFonts w:ascii="Comic Sans MS" w:hAnsi="Comic Sans MS"/>
+          <w:sz w:val="20"/>
+          <w:szCs w:val="20"/>
+        </w:rPr>
+        <w:t>linux</w:t>
+      </w:r>
+      <w:proofErr w:type="spellEnd"/>
+      <w:r>
+        <w:rPr>
+          <w:rFonts w:ascii="Comic Sans MS" w:hAnsi="Comic Sans MS"/>
+          <w:sz w:val="20"/>
+          <w:szCs w:val="20"/>
+        </w:rPr>
+        <w:t xml:space="preserve"> and BSD operating system</w:t>
+      </w:r>
+      <w:r>
+        <w:rPr>
+          <w:rFonts w:ascii="Comic Sans MS" w:hAnsi="Comic Sans MS"/>
+          <w:sz w:val="20"/>
+          <w:szCs w:val="20"/>
+        </w:rPr>
+        <w:t>s</w:t>
+      </w:r>
+      <w:bookmarkStart w:id="0" w:name="_GoBack"/>
+      <w:bookmarkEnd w:id="0"/>
+      <w:r>
+        <w:rPr>
+          <w:rFonts w:ascii="Comic Sans MS" w:hAnsi="Comic Sans MS"/>
+          <w:sz w:val="20"/>
+          <w:szCs w:val="20"/>
+        </w:rPr>
+        <w:t>.</w:t>
+      </w:r>
+      <w:r>
+        <w:rPr>
+          <w:rFonts w:ascii="Comic Sans MS" w:hAnsi="Comic Sans MS"/>
+          <w:sz w:val="20"/>
+          <w:szCs w:val="20"/>
+        </w:rPr>
+        <w:t xml:space="preserve"> My </w:t>
+      </w:r>
+      <w:r>
+        <w:rPr>
+          <w:rFonts w:ascii="Comic Sans MS" w:hAnsi="Comic Sans MS"/>
+          <w:b/>
+          <w:sz w:val="20"/>
+          <w:szCs w:val="20"/>
+        </w:rPr>
+        <w:t>eight</w:t>
+      </w:r>
+      <w:r>
+        <w:rPr>
+          <w:rFonts w:ascii="Comic Sans MS" w:hAnsi="Comic Sans MS"/>
+          <w:sz w:val="20"/>
+          <w:szCs w:val="20"/>
+        </w:rPr>
+        <w:t xml:space="preserve"> years of practical experience</w:t>
+      </w:r>
+      <w:r>
+        <w:rPr>
+          <w:rFonts w:ascii="Comic Sans MS" w:hAnsi="Comic Sans MS"/>
+          <w:sz w:val="20"/>
+          <w:szCs w:val="20"/>
+        </w:rPr>
+        <w:t>s</w:t>
+      </w:r>
+      <w:r>
+        <w:rPr>
+          <w:rFonts w:ascii="Comic Sans MS" w:hAnsi="Comic Sans MS"/>
+          <w:sz w:val="20"/>
+          <w:szCs w:val="20"/>
+        </w:rPr>
+        <w:t xml:space="preserve"> on </w:t>
+      </w:r>
+      <w:r>
+        <w:rPr>
+          <w:rFonts w:ascii="Comic Sans MS" w:hAnsi="Comic Sans MS"/>
+          <w:sz w:val="20"/>
+          <w:szCs w:val="20"/>
+        </w:rPr>
+        <w:t xml:space="preserve">networking and system </w:t>
+      </w:r>
+      <w:r>
+        <w:rPr>
+          <w:rFonts w:ascii="Comic Sans MS" w:hAnsi="Comic Sans MS"/>
+          <w:sz w:val="20"/>
+          <w:szCs w:val="20"/>
+        </w:rPr>
+        <w:t xml:space="preserve">and security </w:t>
+      </w:r>
+      <w:r>
+        <w:rPr>
+          <w:rFonts w:ascii="Comic Sans MS" w:hAnsi="Comic Sans MS"/>
+          <w:sz w:val="20"/>
+          <w:szCs w:val="20"/>
+        </w:rPr>
+        <w:t>administration skill</w:t>
+      </w:r>
+      <w:r>
+        <w:rPr>
+          <w:rFonts w:ascii="Comic Sans MS" w:hAnsi="Comic Sans MS"/>
+          <w:sz w:val="20"/>
+          <w:szCs w:val="20"/>
+        </w:rPr>
+        <w:t>s</w:t>
+      </w:r>
+      <w:r>
+        <w:rPr>
+          <w:rFonts w:ascii="Comic Sans MS" w:hAnsi="Comic Sans MS"/>
+          <w:sz w:val="20"/>
+          <w:szCs w:val="20"/>
+        </w:rPr>
+        <w:t xml:space="preserve"> helped me a lot to become </w:t>
+      </w:r>
+      <w:r>
+        <w:rPr>
+          <w:rFonts w:ascii="Comic Sans MS" w:hAnsi="Comic Sans MS"/>
+          <w:b/>
+          <w:sz w:val="20"/>
+          <w:szCs w:val="20"/>
+        </w:rPr>
+        <w:t>C|</w:t>
+      </w:r>
       <w:proofErr w:type="gramStart"/>
       <w:r>
         <w:rPr>
           <w:rFonts w:ascii="Comic Sans MS" w:hAnsi="Comic Sans MS"/>
-          <w:sz w:val="20"/>
-          <w:szCs w:val="20"/>
-        </w:rPr>
-        <w:t>firewalls</w:t>
-      </w:r>
-      <w:r>
-        <w:rPr>
-          <w:rFonts w:ascii="Comic Sans MS" w:hAnsi="Comic Sans MS"/>
-          <w:sz w:val="20"/>
-          <w:szCs w:val="20"/>
-        </w:rPr>
-        <w:t>,routing</w:t>
-      </w:r>
-      <w:proofErr w:type="spellEnd"/>
+          <w:b/>
+          <w:sz w:val="20"/>
+          <w:szCs w:val="20"/>
+        </w:rPr>
+        <w:t>EH(</w:t>
+      </w:r>
       <w:proofErr w:type="gramEnd"/>
       <w:r>
         <w:rPr>
           <w:rFonts w:ascii="Comic Sans MS" w:hAnsi="Comic Sans MS"/>
-          <w:sz w:val="20"/>
-          <w:szCs w:val="20"/>
-        </w:rPr>
-        <w:t xml:space="preserve"> and other </w:t>
-      </w:r>
-      <w:proofErr w:type="spellStart"/>
-      <w:r>
-        <w:rPr>
-          <w:rFonts w:ascii="Comic Sans MS" w:hAnsi="Comic Sans MS"/>
-          <w:sz w:val="20"/>
-          <w:szCs w:val="20"/>
-        </w:rPr>
-        <w:t>linux</w:t>
-      </w:r>
-      <w:proofErr w:type="spellEnd"/>
-      <w:r>
-        <w:rPr>
-          <w:rFonts w:ascii="Comic Sans MS" w:hAnsi="Comic Sans MS"/>
-          <w:sz w:val="20"/>
-          <w:szCs w:val="20"/>
-        </w:rPr>
-        <w:t xml:space="preserve"> and BSD operating system.</w:t>
-      </w:r>
-      <w:r>
-        <w:rPr>
-          <w:rFonts w:ascii="Comic Sans MS" w:hAnsi="Comic Sans MS"/>
-          <w:sz w:val="20"/>
-          <w:szCs w:val="20"/>
-        </w:rPr>
-        <w:t xml:space="preserve"> My </w:t>
-      </w:r>
-      <w:r>
-        <w:rPr>
-          <w:rFonts w:ascii="Comic Sans MS" w:hAnsi="Comic Sans MS"/>
-          <w:b/>
-          <w:sz w:val="20"/>
-          <w:szCs w:val="20"/>
-        </w:rPr>
-        <w:t>eight</w:t>
-      </w:r>
-      <w:r>
-        <w:rPr>
-          <w:rFonts w:ascii="Comic Sans MS" w:hAnsi="Comic Sans MS"/>
-          <w:sz w:val="20"/>
-          <w:szCs w:val="20"/>
-        </w:rPr>
-        <w:t xml:space="preserve"> years of practical experience</w:t>
-      </w:r>
-      <w:r>
-        <w:rPr>
-          <w:rFonts w:ascii="Comic Sans MS" w:hAnsi="Comic Sans MS"/>
-          <w:sz w:val="20"/>
-          <w:szCs w:val="20"/>
-        </w:rPr>
-        <w:t>s</w:t>
-      </w:r>
-      <w:r>
-        <w:rPr>
-          <w:rFonts w:ascii="Comic Sans MS" w:hAnsi="Comic Sans MS"/>
-          <w:sz w:val="20"/>
-          <w:szCs w:val="20"/>
-        </w:rPr>
-        <w:t xml:space="preserve"> on </w:t>
-      </w:r>
-      <w:r>
-        <w:rPr>
-          <w:rFonts w:ascii="Comic Sans MS" w:hAnsi="Comic Sans MS"/>
-          <w:sz w:val="20"/>
-          <w:szCs w:val="20"/>
-        </w:rPr>
-        <w:t xml:space="preserve">networking and system </w:t>
-      </w:r>
-      <w:r>
-        <w:rPr>
-          <w:rFonts w:ascii="Comic Sans MS" w:hAnsi="Comic Sans MS"/>
-          <w:sz w:val="20"/>
-          <w:szCs w:val="20"/>
-        </w:rPr>
-        <w:t xml:space="preserve">and security </w:t>
-      </w:r>
-      <w:r>
-        <w:rPr>
-          <w:rFonts w:ascii="Comic Sans MS" w:hAnsi="Comic Sans MS"/>
-          <w:sz w:val="20"/>
-          <w:szCs w:val="20"/>
-        </w:rPr>
-        <w:t>administration skill</w:t>
-      </w:r>
-      <w:r>
-        <w:rPr>
-          <w:rFonts w:ascii="Comic Sans MS" w:hAnsi="Comic Sans MS"/>
-          <w:sz w:val="20"/>
-          <w:szCs w:val="20"/>
-        </w:rPr>
-        <w:t>s</w:t>
-      </w:r>
-      <w:r>
-        <w:rPr>
-          <w:rFonts w:ascii="Comic Sans MS" w:hAnsi="Comic Sans MS"/>
-          <w:sz w:val="20"/>
-          <w:szCs w:val="20"/>
-        </w:rPr>
-        <w:t xml:space="preserve"> helped me a lot to become </w:t>
-      </w:r>
-      <w:r>
-        <w:rPr>
-          <w:rFonts w:ascii="Comic Sans MS" w:hAnsi="Comic Sans MS"/>
-          <w:b/>
-          <w:sz w:val="20"/>
-          <w:szCs w:val="20"/>
-        </w:rPr>
-        <w:t>C|</w:t>
-      </w:r>
-      <w:proofErr w:type="gramStart"/>
-      <w:r>
-        <w:rPr>
-          <w:rFonts w:ascii="Comic Sans MS" w:hAnsi="Comic Sans MS"/>
-          <w:b/>
-          <w:sz w:val="20"/>
-          <w:szCs w:val="20"/>
-        </w:rPr>
-        <w:t>EH(</w:t>
-      </w:r>
-      <w:proofErr w:type="gramEnd"/>
-      <w:r>
-        <w:rPr>
-          <w:rFonts w:ascii="Comic Sans MS" w:hAnsi="Comic Sans MS"/>
-          <w:b/>
-          <w:sz w:val="20"/>
-          <w:szCs w:val="20"/>
-        </w:rPr>
-        <w:t>Certified Ethical Hacker)</w:t>
-      </w:r>
-      <w:r>
-        <w:rPr>
-          <w:rFonts w:ascii="Comic Sans MS" w:hAnsi="Comic Sans MS"/>
-          <w:b/>
-          <w:sz w:val="20"/>
-          <w:szCs w:val="20"/>
-        </w:rPr>
-        <w:t xml:space="preserve"> </w:t>
+          <w:b/>
+          <w:sz w:val="20"/>
+          <w:szCs w:val="20"/>
+        </w:rPr>
+        <w:t xml:space="preserve">Certified Ethical Hacker) </w:t>
       </w:r>
       <w:r>
         <w:rPr>
@@ -4594,7 +4727,41 @@
           <w:sz w:val="20"/>
           <w:szCs w:val="20"/>
         </w:rPr>
-        <w:t>I also like to learn new things (AWS,</w:t>
+        <w:t xml:space="preserve">I also like to learn new things </w:t>
+      </w:r>
+      <w:r>
+        <w:rPr>
+          <w:rFonts w:ascii="Comic Sans MS" w:hAnsi="Comic Sans MS"/>
+          <w:sz w:val="20"/>
+          <w:szCs w:val="20"/>
+        </w:rPr>
+        <w:t>and s</w:t>
+      </w:r>
+      <w:r>
+        <w:rPr>
+          <w:rFonts w:ascii="Comic Sans MS" w:hAnsi="Comic Sans MS"/>
+          <w:sz w:val="20"/>
+          <w:szCs w:val="20"/>
+        </w:rPr>
+        <w:t xml:space="preserve">ome of my works can be found on my </w:t>
+      </w:r>
+      <w:proofErr w:type="spellStart"/>
+      <w:r>
+        <w:rPr>
+          <w:rFonts w:ascii="Comic Sans MS" w:hAnsi="Comic Sans MS"/>
+          <w:sz w:val="20"/>
+          <w:szCs w:val="20"/>
+        </w:rPr>
+        <w:t>github</w:t>
+      </w:r>
+      <w:proofErr w:type="spellEnd"/>
+      <w:r>
+        <w:rPr>
+          <w:rFonts w:ascii="Comic Sans MS" w:hAnsi="Comic Sans MS"/>
+          <w:sz w:val="20"/>
+          <w:szCs w:val="20"/>
+        </w:rPr>
+        <w:t xml:space="preserve"> account</w:t>
       </w:r>
       <w:r>
         <w:rPr>
@@ -4604,160 +4771,6 @@
         </w:rPr>
         <w:t xml:space="preserve"> </w:t>
       </w:r>
-      <w:proofErr w:type="spellStart"/>
-      <w:r>
-        <w:rPr>
-          <w:rFonts w:ascii="Comic Sans MS" w:hAnsi="Comic Sans MS"/>
-          <w:sz w:val="20"/>
-          <w:szCs w:val="20"/>
-        </w:rPr>
-        <w:t>lxc</w:t>
-      </w:r>
-      <w:proofErr w:type="spellEnd"/>
-      <w:r>
-        <w:rPr>
-          <w:rFonts w:ascii="Comic Sans MS" w:hAnsi="Comic Sans MS"/>
-          <w:sz w:val="20"/>
-          <w:szCs w:val="20"/>
-        </w:rPr>
-        <w:t>,</w:t>
-      </w:r>
-      <w:r>
-        <w:rPr>
-          <w:rFonts w:ascii="Comic Sans MS" w:hAnsi="Comic Sans MS"/>
-          <w:sz w:val="20"/>
-          <w:szCs w:val="20"/>
-        </w:rPr>
-        <w:t xml:space="preserve"> </w:t>
-      </w:r>
-      <w:r>
-        <w:rPr>
-          <w:rFonts w:ascii="Comic Sans MS" w:hAnsi="Comic Sans MS"/>
-          <w:sz w:val="20"/>
-          <w:szCs w:val="20"/>
-        </w:rPr>
-        <w:t>docker,</w:t>
-      </w:r>
-      <w:r>
-        <w:rPr>
-          <w:rFonts w:ascii="Comic Sans MS" w:hAnsi="Comic Sans MS"/>
-          <w:sz w:val="20"/>
-          <w:szCs w:val="20"/>
-        </w:rPr>
-        <w:t xml:space="preserve"> </w:t>
-      </w:r>
-      <w:r>
-        <w:rPr>
-          <w:rFonts w:ascii="Comic Sans MS" w:hAnsi="Comic Sans MS"/>
-          <w:sz w:val="20"/>
-          <w:szCs w:val="20"/>
-        </w:rPr>
-        <w:t>vagrant,</w:t>
-      </w:r>
-      <w:r>
-        <w:rPr>
-          <w:rFonts w:ascii="Comic Sans MS" w:hAnsi="Comic Sans MS"/>
-          <w:sz w:val="20"/>
-          <w:szCs w:val="20"/>
-        </w:rPr>
-        <w:t xml:space="preserve"> </w:t>
-      </w:r>
-      <w:proofErr w:type="spellStart"/>
-      <w:r>
-        <w:rPr>
-          <w:rFonts w:ascii="Comic Sans MS" w:hAnsi="Comic Sans MS"/>
-          <w:sz w:val="20"/>
-          <w:szCs w:val="20"/>
-        </w:rPr>
-        <w:t>openstack</w:t>
-      </w:r>
-      <w:proofErr w:type="spellEnd"/>
-      <w:r>
-        <w:rPr>
-          <w:rFonts w:ascii="Comic Sans MS" w:hAnsi="Comic Sans MS"/>
-          <w:sz w:val="20"/>
-          <w:szCs w:val="20"/>
-        </w:rPr>
-        <w:t>,</w:t>
-      </w:r>
-      <w:r>
-        <w:rPr>
-          <w:rFonts w:ascii="Comic Sans MS" w:hAnsi="Comic Sans MS"/>
-          <w:sz w:val="20"/>
-          <w:szCs w:val="20"/>
-        </w:rPr>
-        <w:t xml:space="preserve"> </w:t>
-      </w:r>
-      <w:proofErr w:type="spellStart"/>
-      <w:r>
-        <w:rPr>
-          <w:rFonts w:ascii="Comic Sans MS" w:hAnsi="Comic Sans MS"/>
-          <w:sz w:val="20"/>
-          <w:szCs w:val="20"/>
-        </w:rPr>
-        <w:t>vyatta</w:t>
-      </w:r>
-      <w:proofErr w:type="spellEnd"/>
-      <w:r>
-        <w:rPr>
-          <w:rFonts w:ascii="Comic Sans MS" w:hAnsi="Comic Sans MS"/>
-          <w:sz w:val="20"/>
-          <w:szCs w:val="20"/>
-        </w:rPr>
-        <w:t xml:space="preserve"> </w:t>
-      </w:r>
-      <w:proofErr w:type="spellStart"/>
-      <w:r>
-        <w:rPr>
-          <w:rFonts w:ascii="Comic Sans MS" w:hAnsi="Comic Sans MS"/>
-          <w:sz w:val="20"/>
-          <w:szCs w:val="20"/>
-        </w:rPr>
-        <w:t>etc</w:t>
-      </w:r>
-      <w:proofErr w:type="spellEnd"/>
-      <w:r>
-        <w:rPr>
-          <w:rFonts w:ascii="Comic Sans MS" w:hAnsi="Comic Sans MS"/>
-          <w:sz w:val="20"/>
-          <w:szCs w:val="20"/>
-        </w:rPr>
-        <w:t>).</w:t>
-      </w:r>
-      <w:r>
-        <w:rPr>
-          <w:rFonts w:ascii="Comic Sans MS" w:hAnsi="Comic Sans MS"/>
-          <w:sz w:val="20"/>
-          <w:szCs w:val="20"/>
-        </w:rPr>
-        <w:t xml:space="preserve"> </w:t>
-      </w:r>
-      <w:r>
-        <w:rPr>
-          <w:rFonts w:ascii="Comic Sans MS" w:hAnsi="Comic Sans MS"/>
-          <w:sz w:val="20"/>
-          <w:szCs w:val="20"/>
-        </w:rPr>
-        <w:t xml:space="preserve">Some of my works can be found on my </w:t>
-      </w:r>
-      <w:proofErr w:type="spellStart"/>
-      <w:r>
-        <w:rPr>
-          <w:rFonts w:ascii="Comic Sans MS" w:hAnsi="Comic Sans MS"/>
-          <w:sz w:val="20"/>
-          <w:szCs w:val="20"/>
-        </w:rPr>
-        <w:t>github</w:t>
-      </w:r>
-      <w:proofErr w:type="spellEnd"/>
-      <w:r>
-        <w:rPr>
-          <w:rFonts w:ascii="Comic Sans MS" w:hAnsi="Comic Sans MS"/>
-          <w:sz w:val="20"/>
-          <w:szCs w:val="20"/>
-        </w:rPr>
-        <w:t xml:space="preserve"> </w:t>
-      </w:r>
       <w:r>
         <w:rPr>
           <w:rFonts w:ascii="Comic Sans MS" w:hAnsi="Comic Sans MS"/>
@@ -4772,7 +4785,7 @@
           <w:sz w:val="20"/>
           <w:szCs w:val="20"/>
         </w:rPr>
-        <w:t xml:space="preserve"> account.</w:t>
+        <w:t>.</w:t>
       </w:r>
     </w:p>
     <w:p>
@@ -5539,7 +5552,7 @@
     <w:lsdException w:name="Table Web 2" w:semiHidden="1" w:unhideWhenUsed="1"/>
     <w:lsdException w:name="Table Web 3" w:semiHidden="1" w:unhideWhenUsed="1"/>
     <w:lsdException w:name="Balloon Text" w:semiHidden="1" w:unhideWhenUsed="1"/>
-    <w:lsdException w:name="Table Grid" w:semiHidden="1" w:uiPriority="59" w:unhideWhenUsed="1"/>
+    <w:lsdException w:name="Table Grid" w:uiPriority="59"/>
     <w:lsdException w:name="Table Theme" w:semiHidden="1" w:unhideWhenUsed="1"/>
     <w:lsdException w:name="Placeholder Text" w:semiHidden="1"/>
     <w:lsdException w:name="No Spacing" w:uiPriority="1" w:qFormat="1"/>

</xml_diff>